<commit_message>
[Convenio] resolucion retiro voluntario 2023 FIX
</commit_message>
<xml_diff>
--- a/public/word-template/resolucionretirohead2023.docx
+++ b/public/word-template/resolucionretirohead2023.docx
@@ -1,6 +1,6 @@
 
 <file path=word/document.xml><?xml version="1.0" encoding="utf-8"?>
-<w:document xmlns:wpc="http://schemas.microsoft.com/office/word/2010/wordprocessingCanvas" xmlns:cx="http://schemas.microsoft.com/office/drawing/2014/chartex" xmlns:cx1="http://schemas.microsoft.com/office/drawing/2015/9/8/chartex" xmlns:cx2="http://schemas.microsoft.com/office/drawing/2015/10/21/chartex" xmlns:cx3="http://schemas.microsoft.com/office/drawing/2016/5/9/chartex" xmlns:cx4="http://schemas.microsoft.com/office/drawing/2016/5/10/chartex" xmlns:cx5="http://schemas.microsoft.com/office/drawing/2016/5/11/chartex" xmlns:cx6="http://schemas.microsoft.com/office/drawing/2016/5/12/chartex" xmlns:cx7="http://schemas.microsoft.com/office/drawing/2016/5/13/chartex" xmlns:cx8="http://schemas.microsoft.com/office/drawing/2016/5/14/chartex" xmlns:mc="http://schemas.openxmlformats.org/markup-compatibility/2006" xmlns:aink="http://schemas.microsoft.com/office/drawing/2016/ink" xmlns:am3d="http://schemas.microsoft.com/office/drawing/2017/model3d" xmlns:o="urn:schemas-microsoft-com:office:office" xmlns:oel="http://schemas.microsoft.com/office/2019/extlst" xmlns:r="http://schemas.openxmlformats.org/officeDocument/2006/relationships" xmlns:m="http://schemas.openxmlformats.org/officeDocument/2006/math" xmlns:v="urn:schemas-microsoft-com:vml" xmlns:wp14="http://schemas.microsoft.com/office/word/2010/wordprocessingDrawing" xmlns:wp="http://schemas.openxmlformats.org/drawingml/2006/wordprocessingDrawing" xmlns:w10="urn:schemas-microsoft-com:office:word" xmlns:w="http://schemas.openxmlformats.org/wordprocessingml/2006/main" xmlns:w14="http://schemas.microsoft.com/office/word/2010/wordml" xmlns:w15="http://schemas.microsoft.com/office/word/2012/wordml" xmlns:w16cex="http://schemas.microsoft.com/office/word/2018/wordml/cex" xmlns:w16cid="http://schemas.microsoft.com/office/word/2016/wordml/cid" xmlns:w16="http://schemas.microsoft.com/office/word/2018/wordml" xmlns:w16du="http://schemas.microsoft.com/office/word/2023/wordml/word16du" xmlns:w16sdtdh="http://schemas.microsoft.com/office/word/2020/wordml/sdtdatahash" xmlns:w16se="http://schemas.microsoft.com/office/word/2015/wordml/symex" xmlns:wpg="http://schemas.microsoft.com/office/word/2010/wordprocessingGroup" xmlns:wpi="http://schemas.microsoft.com/office/word/2010/wordprocessingInk" xmlns:wne="http://schemas.microsoft.com/office/word/2006/wordml" xmlns:wps="http://schemas.microsoft.com/office/word/2010/wordprocessingShape" mc:Ignorable="w14 w15 w16se w16cid w16 w16cex w16sdtdh wp14">
+<w:document xmlns:wpc="http://schemas.microsoft.com/office/word/2010/wordprocessingCanvas" xmlns:cx="http://schemas.microsoft.com/office/drawing/2014/chartex" xmlns:cx1="http://schemas.microsoft.com/office/drawing/2015/9/8/chartex" xmlns:cx2="http://schemas.microsoft.com/office/drawing/2015/10/21/chartex" xmlns:cx3="http://schemas.microsoft.com/office/drawing/2016/5/9/chartex" xmlns:cx4="http://schemas.microsoft.com/office/drawing/2016/5/10/chartex" xmlns:cx5="http://schemas.microsoft.com/office/drawing/2016/5/11/chartex" xmlns:cx6="http://schemas.microsoft.com/office/drawing/2016/5/12/chartex" xmlns:cx7="http://schemas.microsoft.com/office/drawing/2016/5/13/chartex" xmlns:cx8="http://schemas.microsoft.com/office/drawing/2016/5/14/chartex" xmlns:mc="http://schemas.openxmlformats.org/markup-compatibility/2006" xmlns:aink="http://schemas.microsoft.com/office/drawing/2016/ink" xmlns:am3d="http://schemas.microsoft.com/office/drawing/2017/model3d" xmlns:o="urn:schemas-microsoft-com:office:office" xmlns:oel="http://schemas.microsoft.com/office/2019/extlst" xmlns:r="http://schemas.openxmlformats.org/officeDocument/2006/relationships" xmlns:m="http://schemas.openxmlformats.org/officeDocument/2006/math" xmlns:v="urn:schemas-microsoft-com:vml" xmlns:wp14="http://schemas.microsoft.com/office/word/2010/wordprocessingDrawing" xmlns:wp="http://schemas.openxmlformats.org/drawingml/2006/wordprocessingDrawing" xmlns:w10="urn:schemas-microsoft-com:office:word" xmlns:w="http://schemas.openxmlformats.org/wordprocessingml/2006/main" xmlns:w14="http://schemas.microsoft.com/office/word/2010/wordml" xmlns:w15="http://schemas.microsoft.com/office/word/2012/wordml" xmlns:w16cex="http://schemas.microsoft.com/office/word/2018/wordml/cex" xmlns:w16cid="http://schemas.microsoft.com/office/word/2016/wordml/cid" xmlns:w16="http://schemas.microsoft.com/office/word/2018/wordml" xmlns:w16sdtdh="http://schemas.microsoft.com/office/word/2020/wordml/sdtdatahash" xmlns:w16se="http://schemas.microsoft.com/office/word/2015/wordml/symex" xmlns:wpg="http://schemas.microsoft.com/office/word/2010/wordprocessingGroup" xmlns:wpi="http://schemas.microsoft.com/office/word/2010/wordprocessingInk" xmlns:wne="http://schemas.microsoft.com/office/word/2006/wordml" xmlns:wps="http://schemas.microsoft.com/office/word/2010/wordprocessingShape" mc:Ignorable="w14 w15 w16se w16cid w16 w16cex w16sdtdh wp14">
   <w:body>
     <w:p>
       <w:pPr>
@@ -305,6 +305,20 @@
           <w:w w:val="90"/>
         </w:rPr>
         <w:t>;</w:t>
+      </w:r>
+      <w:r>
+        <w:rPr>
+          <w:rFonts w:ascii="Calibri" w:eastAsia="Calibri" w:hAnsi="Calibri" w:cs="Calibri"/>
+          <w:w w:val="90"/>
+        </w:rPr>
+        <w:t xml:space="preserve"> </w:t>
+      </w:r>
+      <w:r>
+        <w:rPr>
+          <w:rFonts w:ascii="Calibri" w:eastAsia="Calibri" w:hAnsi="Calibri" w:cs="Calibri"/>
+          <w:w w:val="90"/>
+        </w:rPr>
+        <w:t>Decreto N°140/04 del Ministerio de Salud que aprobó el Reglamento orgánico de los Servicios de Salud,</w:t>
       </w:r>
       <w:r>
         <w:rPr>
@@ -891,7 +905,7 @@
 </file>
 
 <file path=word/endnotes.xml><?xml version="1.0" encoding="utf-8"?>
-<w:endnotes xmlns:wpc="http://schemas.microsoft.com/office/word/2010/wordprocessingCanvas" xmlns:cx="http://schemas.microsoft.com/office/drawing/2014/chartex" xmlns:cx1="http://schemas.microsoft.com/office/drawing/2015/9/8/chartex" xmlns:cx2="http://schemas.microsoft.com/office/drawing/2015/10/21/chartex" xmlns:cx3="http://schemas.microsoft.com/office/drawing/2016/5/9/chartex" xmlns:cx4="http://schemas.microsoft.com/office/drawing/2016/5/10/chartex" xmlns:cx5="http://schemas.microsoft.com/office/drawing/2016/5/11/chartex" xmlns:cx6="http://schemas.microsoft.com/office/drawing/2016/5/12/chartex" xmlns:cx7="http://schemas.microsoft.com/office/drawing/2016/5/13/chartex" xmlns:cx8="http://schemas.microsoft.com/office/drawing/2016/5/14/chartex" xmlns:mc="http://schemas.openxmlformats.org/markup-compatibility/2006" xmlns:aink="http://schemas.microsoft.com/office/drawing/2016/ink" xmlns:am3d="http://schemas.microsoft.com/office/drawing/2017/model3d" xmlns:o="urn:schemas-microsoft-com:office:office" xmlns:oel="http://schemas.microsoft.com/office/2019/extlst" xmlns:r="http://schemas.openxmlformats.org/officeDocument/2006/relationships" xmlns:m="http://schemas.openxmlformats.org/officeDocument/2006/math" xmlns:v="urn:schemas-microsoft-com:vml" xmlns:wp14="http://schemas.microsoft.com/office/word/2010/wordprocessingDrawing" xmlns:wp="http://schemas.openxmlformats.org/drawingml/2006/wordprocessingDrawing" xmlns:w10="urn:schemas-microsoft-com:office:word" xmlns:w="http://schemas.openxmlformats.org/wordprocessingml/2006/main" xmlns:w14="http://schemas.microsoft.com/office/word/2010/wordml" xmlns:w15="http://schemas.microsoft.com/office/word/2012/wordml" xmlns:w16cex="http://schemas.microsoft.com/office/word/2018/wordml/cex" xmlns:w16cid="http://schemas.microsoft.com/office/word/2016/wordml/cid" xmlns:w16="http://schemas.microsoft.com/office/word/2018/wordml" xmlns:w16du="http://schemas.microsoft.com/office/word/2023/wordml/word16du" xmlns:w16sdtdh="http://schemas.microsoft.com/office/word/2020/wordml/sdtdatahash" xmlns:w16se="http://schemas.microsoft.com/office/word/2015/wordml/symex" xmlns:wpg="http://schemas.microsoft.com/office/word/2010/wordprocessingGroup" xmlns:wpi="http://schemas.microsoft.com/office/word/2010/wordprocessingInk" xmlns:wne="http://schemas.microsoft.com/office/word/2006/wordml" xmlns:wps="http://schemas.microsoft.com/office/word/2010/wordprocessingShape" mc:Ignorable="w14 w15 w16se w16cid w16 w16cex w16sdtdh wp14">
+<w:endnotes xmlns:wpc="http://schemas.microsoft.com/office/word/2010/wordprocessingCanvas" xmlns:cx="http://schemas.microsoft.com/office/drawing/2014/chartex" xmlns:cx1="http://schemas.microsoft.com/office/drawing/2015/9/8/chartex" xmlns:cx2="http://schemas.microsoft.com/office/drawing/2015/10/21/chartex" xmlns:cx3="http://schemas.microsoft.com/office/drawing/2016/5/9/chartex" xmlns:cx4="http://schemas.microsoft.com/office/drawing/2016/5/10/chartex" xmlns:cx5="http://schemas.microsoft.com/office/drawing/2016/5/11/chartex" xmlns:cx6="http://schemas.microsoft.com/office/drawing/2016/5/12/chartex" xmlns:cx7="http://schemas.microsoft.com/office/drawing/2016/5/13/chartex" xmlns:cx8="http://schemas.microsoft.com/office/drawing/2016/5/14/chartex" xmlns:mc="http://schemas.openxmlformats.org/markup-compatibility/2006" xmlns:aink="http://schemas.microsoft.com/office/drawing/2016/ink" xmlns:am3d="http://schemas.microsoft.com/office/drawing/2017/model3d" xmlns:o="urn:schemas-microsoft-com:office:office" xmlns:oel="http://schemas.microsoft.com/office/2019/extlst" xmlns:r="http://schemas.openxmlformats.org/officeDocument/2006/relationships" xmlns:m="http://schemas.openxmlformats.org/officeDocument/2006/math" xmlns:v="urn:schemas-microsoft-com:vml" xmlns:wp14="http://schemas.microsoft.com/office/word/2010/wordprocessingDrawing" xmlns:wp="http://schemas.openxmlformats.org/drawingml/2006/wordprocessingDrawing" xmlns:w10="urn:schemas-microsoft-com:office:word" xmlns:w="http://schemas.openxmlformats.org/wordprocessingml/2006/main" xmlns:w14="http://schemas.microsoft.com/office/word/2010/wordml" xmlns:w15="http://schemas.microsoft.com/office/word/2012/wordml" xmlns:w16cex="http://schemas.microsoft.com/office/word/2018/wordml/cex" xmlns:w16cid="http://schemas.microsoft.com/office/word/2016/wordml/cid" xmlns:w16="http://schemas.microsoft.com/office/word/2018/wordml" xmlns:w16sdtdh="http://schemas.microsoft.com/office/word/2020/wordml/sdtdatahash" xmlns:w16se="http://schemas.microsoft.com/office/word/2015/wordml/symex" xmlns:wpg="http://schemas.microsoft.com/office/word/2010/wordprocessingGroup" xmlns:wpi="http://schemas.microsoft.com/office/word/2010/wordprocessingInk" xmlns:wne="http://schemas.microsoft.com/office/word/2006/wordml" xmlns:wps="http://schemas.microsoft.com/office/word/2010/wordprocessingShape" mc:Ignorable="w14 w15 w16se w16cid w16 w16cex w16sdtdh wp14">
   <w:endnote w:type="separator" w:id="-1">
     <w:p>
       <w:pPr>
@@ -916,7 +930,7 @@
 </file>
 
 <file path=word/footer1.xml><?xml version="1.0" encoding="utf-8"?>
-<w:ftr xmlns:wpc="http://schemas.microsoft.com/office/word/2010/wordprocessingCanvas" xmlns:cx="http://schemas.microsoft.com/office/drawing/2014/chartex" xmlns:cx1="http://schemas.microsoft.com/office/drawing/2015/9/8/chartex" xmlns:cx2="http://schemas.microsoft.com/office/drawing/2015/10/21/chartex" xmlns:cx3="http://schemas.microsoft.com/office/drawing/2016/5/9/chartex" xmlns:cx4="http://schemas.microsoft.com/office/drawing/2016/5/10/chartex" xmlns:cx5="http://schemas.microsoft.com/office/drawing/2016/5/11/chartex" xmlns:cx6="http://schemas.microsoft.com/office/drawing/2016/5/12/chartex" xmlns:cx7="http://schemas.microsoft.com/office/drawing/2016/5/13/chartex" xmlns:cx8="http://schemas.microsoft.com/office/drawing/2016/5/14/chartex" xmlns:mc="http://schemas.openxmlformats.org/markup-compatibility/2006" xmlns:aink="http://schemas.microsoft.com/office/drawing/2016/ink" xmlns:am3d="http://schemas.microsoft.com/office/drawing/2017/model3d" xmlns:o="urn:schemas-microsoft-com:office:office" xmlns:oel="http://schemas.microsoft.com/office/2019/extlst" xmlns:r="http://schemas.openxmlformats.org/officeDocument/2006/relationships" xmlns:m="http://schemas.openxmlformats.org/officeDocument/2006/math" xmlns:v="urn:schemas-microsoft-com:vml" xmlns:wp14="http://schemas.microsoft.com/office/word/2010/wordprocessingDrawing" xmlns:wp="http://schemas.openxmlformats.org/drawingml/2006/wordprocessingDrawing" xmlns:w10="urn:schemas-microsoft-com:office:word" xmlns:w="http://schemas.openxmlformats.org/wordprocessingml/2006/main" xmlns:w14="http://schemas.microsoft.com/office/word/2010/wordml" xmlns:w15="http://schemas.microsoft.com/office/word/2012/wordml" xmlns:w16cex="http://schemas.microsoft.com/office/word/2018/wordml/cex" xmlns:w16cid="http://schemas.microsoft.com/office/word/2016/wordml/cid" xmlns:w16="http://schemas.microsoft.com/office/word/2018/wordml" xmlns:w16du="http://schemas.microsoft.com/office/word/2023/wordml/word16du" xmlns:w16sdtdh="http://schemas.microsoft.com/office/word/2020/wordml/sdtdatahash" xmlns:w16se="http://schemas.microsoft.com/office/word/2015/wordml/symex" xmlns:wpg="http://schemas.microsoft.com/office/word/2010/wordprocessingGroup" xmlns:wpi="http://schemas.microsoft.com/office/word/2010/wordprocessingInk" xmlns:wne="http://schemas.microsoft.com/office/word/2006/wordml" xmlns:wps="http://schemas.microsoft.com/office/word/2010/wordprocessingShape" mc:Ignorable="w14 w15 w16se w16cid w16 w16cex w16sdtdh wp14">
+<w:ftr xmlns:wpc="http://schemas.microsoft.com/office/word/2010/wordprocessingCanvas" xmlns:cx="http://schemas.microsoft.com/office/drawing/2014/chartex" xmlns:cx1="http://schemas.microsoft.com/office/drawing/2015/9/8/chartex" xmlns:cx2="http://schemas.microsoft.com/office/drawing/2015/10/21/chartex" xmlns:cx3="http://schemas.microsoft.com/office/drawing/2016/5/9/chartex" xmlns:cx4="http://schemas.microsoft.com/office/drawing/2016/5/10/chartex" xmlns:cx5="http://schemas.microsoft.com/office/drawing/2016/5/11/chartex" xmlns:cx6="http://schemas.microsoft.com/office/drawing/2016/5/12/chartex" xmlns:cx7="http://schemas.microsoft.com/office/drawing/2016/5/13/chartex" xmlns:cx8="http://schemas.microsoft.com/office/drawing/2016/5/14/chartex" xmlns:mc="http://schemas.openxmlformats.org/markup-compatibility/2006" xmlns:aink="http://schemas.microsoft.com/office/drawing/2016/ink" xmlns:am3d="http://schemas.microsoft.com/office/drawing/2017/model3d" xmlns:o="urn:schemas-microsoft-com:office:office" xmlns:oel="http://schemas.microsoft.com/office/2019/extlst" xmlns:r="http://schemas.openxmlformats.org/officeDocument/2006/relationships" xmlns:m="http://schemas.openxmlformats.org/officeDocument/2006/math" xmlns:v="urn:schemas-microsoft-com:vml" xmlns:wp14="http://schemas.microsoft.com/office/word/2010/wordprocessingDrawing" xmlns:wp="http://schemas.openxmlformats.org/drawingml/2006/wordprocessingDrawing" xmlns:w10="urn:schemas-microsoft-com:office:word" xmlns:w="http://schemas.openxmlformats.org/wordprocessingml/2006/main" xmlns:w14="http://schemas.microsoft.com/office/word/2010/wordml" xmlns:w15="http://schemas.microsoft.com/office/word/2012/wordml" xmlns:w16cex="http://schemas.microsoft.com/office/word/2018/wordml/cex" xmlns:w16cid="http://schemas.microsoft.com/office/word/2016/wordml/cid" xmlns:w16="http://schemas.microsoft.com/office/word/2018/wordml" xmlns:w16sdtdh="http://schemas.microsoft.com/office/word/2020/wordml/sdtdatahash" xmlns:w16se="http://schemas.microsoft.com/office/word/2015/wordml/symex" xmlns:wpg="http://schemas.microsoft.com/office/word/2010/wordprocessingGroup" xmlns:wpi="http://schemas.microsoft.com/office/word/2010/wordprocessingInk" xmlns:wne="http://schemas.microsoft.com/office/word/2006/wordml" xmlns:wps="http://schemas.microsoft.com/office/word/2010/wordprocessingShape" mc:Ignorable="w14 w15 w16se w16cid w16 w16cex w16sdtdh wp14">
   <w:p>
     <w:pPr>
       <w:pStyle w:val="Piedepgina"/>
@@ -996,7 +1010,7 @@
 </file>
 
 <file path=word/footnotes.xml><?xml version="1.0" encoding="utf-8"?>
-<w:footnotes xmlns:wpc="http://schemas.microsoft.com/office/word/2010/wordprocessingCanvas" xmlns:cx="http://schemas.microsoft.com/office/drawing/2014/chartex" xmlns:cx1="http://schemas.microsoft.com/office/drawing/2015/9/8/chartex" xmlns:cx2="http://schemas.microsoft.com/office/drawing/2015/10/21/chartex" xmlns:cx3="http://schemas.microsoft.com/office/drawing/2016/5/9/chartex" xmlns:cx4="http://schemas.microsoft.com/office/drawing/2016/5/10/chartex" xmlns:cx5="http://schemas.microsoft.com/office/drawing/2016/5/11/chartex" xmlns:cx6="http://schemas.microsoft.com/office/drawing/2016/5/12/chartex" xmlns:cx7="http://schemas.microsoft.com/office/drawing/2016/5/13/chartex" xmlns:cx8="http://schemas.microsoft.com/office/drawing/2016/5/14/chartex" xmlns:mc="http://schemas.openxmlformats.org/markup-compatibility/2006" xmlns:aink="http://schemas.microsoft.com/office/drawing/2016/ink" xmlns:am3d="http://schemas.microsoft.com/office/drawing/2017/model3d" xmlns:o="urn:schemas-microsoft-com:office:office" xmlns:oel="http://schemas.microsoft.com/office/2019/extlst" xmlns:r="http://schemas.openxmlformats.org/officeDocument/2006/relationships" xmlns:m="http://schemas.openxmlformats.org/officeDocument/2006/math" xmlns:v="urn:schemas-microsoft-com:vml" xmlns:wp14="http://schemas.microsoft.com/office/word/2010/wordprocessingDrawing" xmlns:wp="http://schemas.openxmlformats.org/drawingml/2006/wordprocessingDrawing" xmlns:w10="urn:schemas-microsoft-com:office:word" xmlns:w="http://schemas.openxmlformats.org/wordprocessingml/2006/main" xmlns:w14="http://schemas.microsoft.com/office/word/2010/wordml" xmlns:w15="http://schemas.microsoft.com/office/word/2012/wordml" xmlns:w16cex="http://schemas.microsoft.com/office/word/2018/wordml/cex" xmlns:w16cid="http://schemas.microsoft.com/office/word/2016/wordml/cid" xmlns:w16="http://schemas.microsoft.com/office/word/2018/wordml" xmlns:w16du="http://schemas.microsoft.com/office/word/2023/wordml/word16du" xmlns:w16sdtdh="http://schemas.microsoft.com/office/word/2020/wordml/sdtdatahash" xmlns:w16se="http://schemas.microsoft.com/office/word/2015/wordml/symex" xmlns:wpg="http://schemas.microsoft.com/office/word/2010/wordprocessingGroup" xmlns:wpi="http://schemas.microsoft.com/office/word/2010/wordprocessingInk" xmlns:wne="http://schemas.microsoft.com/office/word/2006/wordml" xmlns:wps="http://schemas.microsoft.com/office/word/2010/wordprocessingShape" mc:Ignorable="w14 w15 w16se w16cid w16 w16cex w16sdtdh wp14">
+<w:footnotes xmlns:wpc="http://schemas.microsoft.com/office/word/2010/wordprocessingCanvas" xmlns:cx="http://schemas.microsoft.com/office/drawing/2014/chartex" xmlns:cx1="http://schemas.microsoft.com/office/drawing/2015/9/8/chartex" xmlns:cx2="http://schemas.microsoft.com/office/drawing/2015/10/21/chartex" xmlns:cx3="http://schemas.microsoft.com/office/drawing/2016/5/9/chartex" xmlns:cx4="http://schemas.microsoft.com/office/drawing/2016/5/10/chartex" xmlns:cx5="http://schemas.microsoft.com/office/drawing/2016/5/11/chartex" xmlns:cx6="http://schemas.microsoft.com/office/drawing/2016/5/12/chartex" xmlns:cx7="http://schemas.microsoft.com/office/drawing/2016/5/13/chartex" xmlns:cx8="http://schemas.microsoft.com/office/drawing/2016/5/14/chartex" xmlns:mc="http://schemas.openxmlformats.org/markup-compatibility/2006" xmlns:aink="http://schemas.microsoft.com/office/drawing/2016/ink" xmlns:am3d="http://schemas.microsoft.com/office/drawing/2017/model3d" xmlns:o="urn:schemas-microsoft-com:office:office" xmlns:oel="http://schemas.microsoft.com/office/2019/extlst" xmlns:r="http://schemas.openxmlformats.org/officeDocument/2006/relationships" xmlns:m="http://schemas.openxmlformats.org/officeDocument/2006/math" xmlns:v="urn:schemas-microsoft-com:vml" xmlns:wp14="http://schemas.microsoft.com/office/word/2010/wordprocessingDrawing" xmlns:wp="http://schemas.openxmlformats.org/drawingml/2006/wordprocessingDrawing" xmlns:w10="urn:schemas-microsoft-com:office:word" xmlns:w="http://schemas.openxmlformats.org/wordprocessingml/2006/main" xmlns:w14="http://schemas.microsoft.com/office/word/2010/wordml" xmlns:w15="http://schemas.microsoft.com/office/word/2012/wordml" xmlns:w16cex="http://schemas.microsoft.com/office/word/2018/wordml/cex" xmlns:w16cid="http://schemas.microsoft.com/office/word/2016/wordml/cid" xmlns:w16="http://schemas.microsoft.com/office/word/2018/wordml" xmlns:w16sdtdh="http://schemas.microsoft.com/office/word/2020/wordml/sdtdatahash" xmlns:w16se="http://schemas.microsoft.com/office/word/2015/wordml/symex" xmlns:wpg="http://schemas.microsoft.com/office/word/2010/wordprocessingGroup" xmlns:wpi="http://schemas.microsoft.com/office/word/2010/wordprocessingInk" xmlns:wne="http://schemas.microsoft.com/office/word/2006/wordml" xmlns:wps="http://schemas.microsoft.com/office/word/2010/wordprocessingShape" mc:Ignorable="w14 w15 w16se w16cid w16 w16cex w16sdtdh wp14">
   <w:footnote w:type="separator" w:id="-1">
     <w:p>
       <w:pPr>
@@ -1021,7 +1035,7 @@
 </file>
 
 <file path=word/header1.xml><?xml version="1.0" encoding="utf-8"?>
-<w:hdr xmlns:wpc="http://schemas.microsoft.com/office/word/2010/wordprocessingCanvas" xmlns:cx="http://schemas.microsoft.com/office/drawing/2014/chartex" xmlns:cx1="http://schemas.microsoft.com/office/drawing/2015/9/8/chartex" xmlns:cx2="http://schemas.microsoft.com/office/drawing/2015/10/21/chartex" xmlns:cx3="http://schemas.microsoft.com/office/drawing/2016/5/9/chartex" xmlns:cx4="http://schemas.microsoft.com/office/drawing/2016/5/10/chartex" xmlns:cx5="http://schemas.microsoft.com/office/drawing/2016/5/11/chartex" xmlns:cx6="http://schemas.microsoft.com/office/drawing/2016/5/12/chartex" xmlns:cx7="http://schemas.microsoft.com/office/drawing/2016/5/13/chartex" xmlns:cx8="http://schemas.microsoft.com/office/drawing/2016/5/14/chartex" xmlns:mc="http://schemas.openxmlformats.org/markup-compatibility/2006" xmlns:aink="http://schemas.microsoft.com/office/drawing/2016/ink" xmlns:am3d="http://schemas.microsoft.com/office/drawing/2017/model3d" xmlns:o="urn:schemas-microsoft-com:office:office" xmlns:oel="http://schemas.microsoft.com/office/2019/extlst" xmlns:r="http://schemas.openxmlformats.org/officeDocument/2006/relationships" xmlns:m="http://schemas.openxmlformats.org/officeDocument/2006/math" xmlns:v="urn:schemas-microsoft-com:vml" xmlns:wp14="http://schemas.microsoft.com/office/word/2010/wordprocessingDrawing" xmlns:wp="http://schemas.openxmlformats.org/drawingml/2006/wordprocessingDrawing" xmlns:w10="urn:schemas-microsoft-com:office:word" xmlns:w="http://schemas.openxmlformats.org/wordprocessingml/2006/main" xmlns:w14="http://schemas.microsoft.com/office/word/2010/wordml" xmlns:w15="http://schemas.microsoft.com/office/word/2012/wordml" xmlns:w16cex="http://schemas.microsoft.com/office/word/2018/wordml/cex" xmlns:w16cid="http://schemas.microsoft.com/office/word/2016/wordml/cid" xmlns:w16="http://schemas.microsoft.com/office/word/2018/wordml" xmlns:w16du="http://schemas.microsoft.com/office/word/2023/wordml/word16du" xmlns:w16sdtdh="http://schemas.microsoft.com/office/word/2020/wordml/sdtdatahash" xmlns:w16se="http://schemas.microsoft.com/office/word/2015/wordml/symex" xmlns:wpg="http://schemas.microsoft.com/office/word/2010/wordprocessingGroup" xmlns:wpi="http://schemas.microsoft.com/office/word/2010/wordprocessingInk" xmlns:wne="http://schemas.microsoft.com/office/word/2006/wordml" xmlns:wps="http://schemas.microsoft.com/office/word/2010/wordprocessingShape" mc:Ignorable="w14 w15 w16se w16cid w16 w16cex w16sdtdh wp14">
+<w:hdr xmlns:wpc="http://schemas.microsoft.com/office/word/2010/wordprocessingCanvas" xmlns:cx="http://schemas.microsoft.com/office/drawing/2014/chartex" xmlns:cx1="http://schemas.microsoft.com/office/drawing/2015/9/8/chartex" xmlns:cx2="http://schemas.microsoft.com/office/drawing/2015/10/21/chartex" xmlns:cx3="http://schemas.microsoft.com/office/drawing/2016/5/9/chartex" xmlns:cx4="http://schemas.microsoft.com/office/drawing/2016/5/10/chartex" xmlns:cx5="http://schemas.microsoft.com/office/drawing/2016/5/11/chartex" xmlns:cx6="http://schemas.microsoft.com/office/drawing/2016/5/12/chartex" xmlns:cx7="http://schemas.microsoft.com/office/drawing/2016/5/13/chartex" xmlns:cx8="http://schemas.microsoft.com/office/drawing/2016/5/14/chartex" xmlns:mc="http://schemas.openxmlformats.org/markup-compatibility/2006" xmlns:aink="http://schemas.microsoft.com/office/drawing/2016/ink" xmlns:am3d="http://schemas.microsoft.com/office/drawing/2017/model3d" xmlns:o="urn:schemas-microsoft-com:office:office" xmlns:oel="http://schemas.microsoft.com/office/2019/extlst" xmlns:r="http://schemas.openxmlformats.org/officeDocument/2006/relationships" xmlns:m="http://schemas.openxmlformats.org/officeDocument/2006/math" xmlns:v="urn:schemas-microsoft-com:vml" xmlns:wp14="http://schemas.microsoft.com/office/word/2010/wordprocessingDrawing" xmlns:wp="http://schemas.openxmlformats.org/drawingml/2006/wordprocessingDrawing" xmlns:w10="urn:schemas-microsoft-com:office:word" xmlns:w="http://schemas.openxmlformats.org/wordprocessingml/2006/main" xmlns:w14="http://schemas.microsoft.com/office/word/2010/wordml" xmlns:w15="http://schemas.microsoft.com/office/word/2012/wordml" xmlns:w16cex="http://schemas.microsoft.com/office/word/2018/wordml/cex" xmlns:w16cid="http://schemas.microsoft.com/office/word/2016/wordml/cid" xmlns:w16="http://schemas.microsoft.com/office/word/2018/wordml" xmlns:w16sdtdh="http://schemas.microsoft.com/office/word/2020/wordml/sdtdatahash" xmlns:w16se="http://schemas.microsoft.com/office/word/2015/wordml/symex" xmlns:wpg="http://schemas.microsoft.com/office/word/2010/wordprocessingGroup" xmlns:wpi="http://schemas.microsoft.com/office/word/2010/wordprocessingInk" xmlns:wne="http://schemas.microsoft.com/office/word/2006/wordml" xmlns:wps="http://schemas.microsoft.com/office/word/2010/wordprocessingShape" mc:Ignorable="w14 w15 w16se w16cid w16 w16cex w16sdtdh wp14">
   <w:p>
     <w:pPr>
       <w:pStyle w:val="Encabezado"/>
@@ -1085,7 +1099,7 @@
 </file>
 
 <file path=word/numbering.xml><?xml version="1.0" encoding="utf-8"?>
-<w:numbering xmlns:wpc="http://schemas.microsoft.com/office/word/2010/wordprocessingCanvas" xmlns:cx="http://schemas.microsoft.com/office/drawing/2014/chartex" xmlns:cx1="http://schemas.microsoft.com/office/drawing/2015/9/8/chartex" xmlns:cx2="http://schemas.microsoft.com/office/drawing/2015/10/21/chartex" xmlns:cx3="http://schemas.microsoft.com/office/drawing/2016/5/9/chartex" xmlns:cx4="http://schemas.microsoft.com/office/drawing/2016/5/10/chartex" xmlns:cx5="http://schemas.microsoft.com/office/drawing/2016/5/11/chartex" xmlns:cx6="http://schemas.microsoft.com/office/drawing/2016/5/12/chartex" xmlns:cx7="http://schemas.microsoft.com/office/drawing/2016/5/13/chartex" xmlns:cx8="http://schemas.microsoft.com/office/drawing/2016/5/14/chartex" xmlns:mc="http://schemas.openxmlformats.org/markup-compatibility/2006" xmlns:aink="http://schemas.microsoft.com/office/drawing/2016/ink" xmlns:am3d="http://schemas.microsoft.com/office/drawing/2017/model3d" xmlns:o="urn:schemas-microsoft-com:office:office" xmlns:oel="http://schemas.microsoft.com/office/2019/extlst" xmlns:r="http://schemas.openxmlformats.org/officeDocument/2006/relationships" xmlns:m="http://schemas.openxmlformats.org/officeDocument/2006/math" xmlns:v="urn:schemas-microsoft-com:vml" xmlns:wp14="http://schemas.microsoft.com/office/word/2010/wordprocessingDrawing" xmlns:wp="http://schemas.openxmlformats.org/drawingml/2006/wordprocessingDrawing" xmlns:w10="urn:schemas-microsoft-com:office:word" xmlns:w="http://schemas.openxmlformats.org/wordprocessingml/2006/main" xmlns:w14="http://schemas.microsoft.com/office/word/2010/wordml" xmlns:w15="http://schemas.microsoft.com/office/word/2012/wordml" xmlns:w16cex="http://schemas.microsoft.com/office/word/2018/wordml/cex" xmlns:w16cid="http://schemas.microsoft.com/office/word/2016/wordml/cid" xmlns:w16="http://schemas.microsoft.com/office/word/2018/wordml" xmlns:w16du="http://schemas.microsoft.com/office/word/2023/wordml/word16du" xmlns:w16sdtdh="http://schemas.microsoft.com/office/word/2020/wordml/sdtdatahash" xmlns:w16se="http://schemas.microsoft.com/office/word/2015/wordml/symex" xmlns:wpg="http://schemas.microsoft.com/office/word/2010/wordprocessingGroup" xmlns:wpi="http://schemas.microsoft.com/office/word/2010/wordprocessingInk" xmlns:wne="http://schemas.microsoft.com/office/word/2006/wordml" xmlns:wps="http://schemas.microsoft.com/office/word/2010/wordprocessingShape" mc:Ignorable="w14 w15 w16se w16cid w16 w16cex w16sdtdh wp14">
+<w:numbering xmlns:wpc="http://schemas.microsoft.com/office/word/2010/wordprocessingCanvas" xmlns:cx="http://schemas.microsoft.com/office/drawing/2014/chartex" xmlns:cx1="http://schemas.microsoft.com/office/drawing/2015/9/8/chartex" xmlns:cx2="http://schemas.microsoft.com/office/drawing/2015/10/21/chartex" xmlns:cx3="http://schemas.microsoft.com/office/drawing/2016/5/9/chartex" xmlns:cx4="http://schemas.microsoft.com/office/drawing/2016/5/10/chartex" xmlns:cx5="http://schemas.microsoft.com/office/drawing/2016/5/11/chartex" xmlns:cx6="http://schemas.microsoft.com/office/drawing/2016/5/12/chartex" xmlns:cx7="http://schemas.microsoft.com/office/drawing/2016/5/13/chartex" xmlns:cx8="http://schemas.microsoft.com/office/drawing/2016/5/14/chartex" xmlns:mc="http://schemas.openxmlformats.org/markup-compatibility/2006" xmlns:aink="http://schemas.microsoft.com/office/drawing/2016/ink" xmlns:am3d="http://schemas.microsoft.com/office/drawing/2017/model3d" xmlns:o="urn:schemas-microsoft-com:office:office" xmlns:oel="http://schemas.microsoft.com/office/2019/extlst" xmlns:r="http://schemas.openxmlformats.org/officeDocument/2006/relationships" xmlns:m="http://schemas.openxmlformats.org/officeDocument/2006/math" xmlns:v="urn:schemas-microsoft-com:vml" xmlns:wp14="http://schemas.microsoft.com/office/word/2010/wordprocessingDrawing" xmlns:wp="http://schemas.openxmlformats.org/drawingml/2006/wordprocessingDrawing" xmlns:w10="urn:schemas-microsoft-com:office:word" xmlns:w="http://schemas.openxmlformats.org/wordprocessingml/2006/main" xmlns:w14="http://schemas.microsoft.com/office/word/2010/wordml" xmlns:w15="http://schemas.microsoft.com/office/word/2012/wordml" xmlns:w16cex="http://schemas.microsoft.com/office/word/2018/wordml/cex" xmlns:w16cid="http://schemas.microsoft.com/office/word/2016/wordml/cid" xmlns:w16="http://schemas.microsoft.com/office/word/2018/wordml" xmlns:w16sdtdh="http://schemas.microsoft.com/office/word/2020/wordml/sdtdatahash" xmlns:w16se="http://schemas.microsoft.com/office/word/2015/wordml/symex" xmlns:wpg="http://schemas.microsoft.com/office/word/2010/wordprocessingGroup" xmlns:wpi="http://schemas.microsoft.com/office/word/2010/wordprocessingInk" xmlns:wne="http://schemas.microsoft.com/office/word/2006/wordml" xmlns:wps="http://schemas.microsoft.com/office/word/2010/wordprocessingShape" mc:Ignorable="w14 w15 w16se w16cid w16 w16cex w16sdtdh wp14">
   <w:numPicBullet w:numPicBulletId="0">
     <w:pict>
       <v:shapetype id="_x0000_t75" coordsize="21600,21600" o:spt="75" o:preferrelative="t" path="m@4@5l@4@11@9@11@9@5xe" filled="f" stroked="f">
@@ -1107,14 +1121,14 @@
         <v:path o:extrusionok="f" gradientshapeok="t" o:connecttype="rect"/>
         <o:lock v:ext="edit" aspectratio="t"/>
       </v:shapetype>
-      <v:shape id="_x0000_i1106" type="#_x0000_t75" style="width:199.8pt;height:199.8pt" o:bullet="t">
+      <v:shape id="_x0000_i1048" type="#_x0000_t75" style="width:199.8pt;height:199.8pt" o:bullet="t">
         <v:imagedata r:id="rId1" o:title="email"/>
       </v:shape>
     </w:pict>
   </w:numPicBullet>
   <w:numPicBullet w:numPicBulletId="1">
     <w:pict>
-      <v:shape id="_x0000_i1107" type="#_x0000_t75" style="width:225.6pt;height:273pt" o:bullet="t">
+      <v:shape id="_x0000_i1049" type="#_x0000_t75" style="width:225.6pt;height:273pt" o:bullet="t">
         <v:imagedata r:id="rId2" o:title="CORREO"/>
       </v:shape>
     </w:pict>

</xml_diff>